<commit_message>
added powerpoint slide for our presentation
</commit_message>
<xml_diff>
--- a/Report.docx
+++ b/Report.docx
@@ -8,6 +8,8 @@
         <w:rPr>
           <w:b/>
           <w:bCs/>
+          <w:sz w:val="36"/>
+          <w:szCs w:val="36"/>
           <w:lang w:val="en-US"/>
         </w:rPr>
       </w:pPr>
@@ -15,6 +17,8 @@
         <w:rPr>
           <w:b/>
           <w:bCs/>
+          <w:sz w:val="36"/>
+          <w:szCs w:val="36"/>
           <w:lang w:val="en-US"/>
         </w:rPr>
         <w:t>Attendance Taking System</w:t>
@@ -452,6 +456,8 @@
           <w:lang w:val="en-US"/>
         </w:rPr>
       </w:pPr>
+      <w:bookmarkStart w:id="0" w:name="_GoBack"/>
+      <w:bookmarkEnd w:id="0"/>
     </w:p>
     <w:p>
       <w:pPr>
@@ -565,24 +571,8 @@
         <w:rPr>
           <w:lang w:val="en-US"/>
         </w:rPr>
-        <w:t xml:space="preserve">Once all checks have been done and </w:t>
-      </w:r>
-      <w:proofErr w:type="spellStart"/>
-      <w:r>
-        <w:rPr>
-          <w:lang w:val="en-US"/>
-        </w:rPr>
-        <w:t>its</w:t>
-      </w:r>
-      <w:proofErr w:type="spellEnd"/>
-      <w:r>
-        <w:rPr>
-          <w:lang w:val="en-US"/>
-        </w:rPr>
-        <w:t xml:space="preserve"> attendance taken, it will lastly send a notification to the User’s phone stating its attendance have been taken.</w:t>
-      </w:r>
-      <w:bookmarkStart w:id="0" w:name="_GoBack"/>
-      <w:bookmarkEnd w:id="0"/>
+        <w:t>Once all checks have been done and its attendance taken, it will lastly send a notification to the User’s phone stating its attendance have been taken.</w:t>
+      </w:r>
     </w:p>
     <w:p>
       <w:pPr>
@@ -722,14 +712,12 @@
         </w:rPr>
         <w:t xml:space="preserve"> (</w:t>
       </w:r>
-      <w:proofErr w:type="spellStart"/>
-      <w:r>
-        <w:rPr>
-          <w:lang w:val="en-US"/>
-        </w:rPr>
-        <w:t>StudentDetails</w:t>
-      </w:r>
-      <w:proofErr w:type="spellEnd"/>
+      <w:r>
+        <w:rPr>
+          <w:lang w:val="en-US"/>
+        </w:rPr>
+        <w:t>Student Details</w:t>
+      </w:r>
       <w:r>
         <w:rPr>
           <w:lang w:val="en-US"/>
@@ -967,14 +955,12 @@
         </w:rPr>
         <w:t xml:space="preserve"> will then be pushed to a database (Notification). This is accomplished using </w:t>
       </w:r>
-      <w:proofErr w:type="spellStart"/>
-      <w:r>
-        <w:rPr>
-          <w:lang w:val="en-US"/>
-        </w:rPr>
-        <w:t>Javascript</w:t>
-      </w:r>
-      <w:proofErr w:type="spellEnd"/>
+      <w:r>
+        <w:rPr>
+          <w:lang w:val="en-US"/>
+        </w:rPr>
+        <w:t>JavaScript</w:t>
+      </w:r>
       <w:r>
         <w:rPr>
           <w:lang w:val="en-US"/>
@@ -1011,24 +997,32 @@
         </w:rPr>
         <w:t xml:space="preserve">A </w:t>
       </w:r>
-      <w:proofErr w:type="gramStart"/>
       <w:r>
         <w:rPr>
           <w:b/>
           <w:bCs/>
           <w:lang w:val="en-US"/>
         </w:rPr>
-        <w:t>comments</w:t>
-      </w:r>
-      <w:proofErr w:type="gramEnd"/>
+        <w:t>comment</w:t>
+      </w:r>
       <w:r>
         <w:rPr>
           <w:b/>
           <w:bCs/>
           <w:lang w:val="en-US"/>
         </w:rPr>
-        <w:t xml:space="preserve"> page</w:t>
-      </w:r>
+        <w:t xml:space="preserve"> </w:t>
+      </w:r>
+      <w:proofErr w:type="gramStart"/>
+      <w:r>
+        <w:rPr>
+          <w:b/>
+          <w:bCs/>
+          <w:lang w:val="en-US"/>
+        </w:rPr>
+        <w:t>page</w:t>
+      </w:r>
+      <w:proofErr w:type="gramEnd"/>
     </w:p>
     <w:p>
       <w:pPr>

</xml_diff>